<commit_message>
Se crea diseño registrar producto
</commit_message>
<xml_diff>
--- a/kotlin/ejercicios/crud/pasos.docx
+++ b/kotlin/ejercicios/crud/pasos.docx
@@ -23,20 +23,7 @@
         </w:numPr>
       </w:pPr>
       <w:r>
-        <w:t>Se crea un back-</w:t>
-      </w:r>
-      <w:proofErr w:type="spellStart"/>
-      <w:proofErr w:type="gramStart"/>
-      <w:r>
-        <w:t>end</w:t>
-      </w:r>
-      <w:proofErr w:type="spellEnd"/>
-      <w:r>
-        <w:t xml:space="preserve">  con</w:t>
-      </w:r>
-      <w:proofErr w:type="gramEnd"/>
-      <w:r>
-        <w:t xml:space="preserve"> la siguiente información</w:t>
+        <w:t>Se crea un back-end  con la siguiente información</w:t>
       </w:r>
     </w:p>
     <w:p>
@@ -60,19 +47,12 @@
         </w:numPr>
         <w:ind w:left="2124"/>
       </w:pPr>
-      <w:proofErr w:type="spellStart"/>
-      <w:r>
-        <w:t>controller</w:t>
-      </w:r>
-      <w:proofErr w:type="spellEnd"/>
-      <w:r>
-        <w:t xml:space="preserve">: </w:t>
-      </w:r>
-      <w:proofErr w:type="spellStart"/>
+      <w:r>
+        <w:t xml:space="preserve">controller: </w:t>
+      </w:r>
       <w:r>
         <w:t>productosController</w:t>
       </w:r>
-      <w:proofErr w:type="spellEnd"/>
     </w:p>
     <w:p>
       <w:pPr>
@@ -121,43 +101,26 @@
         <w:pStyle w:val="Prrafodelista"/>
         <w:ind w:left="2880"/>
       </w:pPr>
-      <w:proofErr w:type="spellStart"/>
-      <w:r>
-        <w:t>function</w:t>
-      </w:r>
-      <w:proofErr w:type="spellEnd"/>
-      <w:r>
-        <w:t>=</w:t>
-      </w:r>
-      <w:proofErr w:type="spellStart"/>
+      <w:r>
+        <w:t>function=</w:t>
+      </w:r>
       <w:r>
         <w:t>consultarListaProductos</w:t>
       </w:r>
-      <w:proofErr w:type="spellEnd"/>
     </w:p>
     <w:p>
       <w:pPr>
         <w:pStyle w:val="Prrafodelista"/>
         <w:ind w:left="2880"/>
       </w:pPr>
-      <w:proofErr w:type="spellStart"/>
-      <w:r>
-        <w:t>function</w:t>
-      </w:r>
-      <w:proofErr w:type="spellEnd"/>
-      <w:r>
-        <w:t>=</w:t>
-      </w:r>
-      <w:proofErr w:type="spellStart"/>
+      <w:r>
+        <w:t>function=</w:t>
+      </w:r>
       <w:r>
         <w:t>consultarListaProductos</w:t>
       </w:r>
       <w:r>
-        <w:t>&amp;filtro</w:t>
-      </w:r>
-      <w:proofErr w:type="spellEnd"/>
-      <w:r>
-        <w:t>=valor</w:t>
+        <w:t>&amp;filtro=valor</w:t>
       </w:r>
     </w:p>
     <w:p>
@@ -186,21 +149,8 @@
       <w:r>
         <w:t xml:space="preserve"> con los siguientes parámetros: </w:t>
       </w:r>
-      <w:proofErr w:type="spellStart"/>
-      <w:r>
-        <w:t>function</w:t>
-      </w:r>
-      <w:proofErr w:type="spellEnd"/>
-      <w:r>
-        <w:t>=</w:t>
-      </w:r>
-      <w:proofErr w:type="spellStart"/>
-      <w:r>
-        <w:t>guardarProducto&amp;id</w:t>
-      </w:r>
-      <w:proofErr w:type="spellEnd"/>
-      <w:r>
-        <w:t>=</w:t>
+      <w:r>
+        <w:t>function=guardarProducto&amp;id=</w:t>
       </w:r>
       <w:r>
         <w:t>valor1</w:t>
@@ -221,15 +171,7 @@
         <w:t xml:space="preserve"> </w:t>
       </w:r>
       <w:r>
-        <w:t>&amp;</w:t>
-      </w:r>
-      <w:proofErr w:type="spellStart"/>
-      <w:r>
-        <w:t>descripcion</w:t>
-      </w:r>
-      <w:proofErr w:type="spellEnd"/>
-      <w:r>
-        <w:t>=</w:t>
+        <w:t>&amp;descripcion=</w:t>
       </w:r>
       <w:r>
         <w:t xml:space="preserve"> </w:t>
@@ -311,27 +253,17 @@
       <w:pPr>
         <w:ind w:left="2832"/>
       </w:pPr>
-      <w:proofErr w:type="spellStart"/>
-      <w:r>
-        <w:t>function</w:t>
-      </w:r>
-      <w:proofErr w:type="spellEnd"/>
-      <w:r>
-        <w:t>=</w:t>
+      <w:r>
+        <w:t>function=</w:t>
       </w:r>
       <w:r>
         <w:t xml:space="preserve"> </w:t>
       </w:r>
-      <w:proofErr w:type="spellStart"/>
       <w:r>
         <w:t>eliminarProducto</w:t>
       </w:r>
       <w:r>
-        <w:t>&amp;id</w:t>
-      </w:r>
-      <w:proofErr w:type="spellEnd"/>
-      <w:r>
-        <w:t>=valor1</w:t>
+        <w:t>&amp;id=valor1</w:t>
       </w:r>
     </w:p>
     <w:p>
@@ -366,11 +298,9 @@
           <w:numId w:val="1"/>
         </w:numPr>
       </w:pPr>
-      <w:proofErr w:type="spellStart"/>
       <w:r>
         <w:t>JDK</w:t>
       </w:r>
-      <w:proofErr w:type="spellEnd"/>
     </w:p>
     <w:p>
       <w:pPr>
@@ -395,7 +325,6 @@
       <w:r>
         <w:t xml:space="preserve">Crear proyecto denominado: </w:t>
       </w:r>
-      <w:proofErr w:type="spellStart"/>
       <w:r>
         <w:rPr>
           <w:b/>
@@ -403,7 +332,248 @@
         </w:rPr>
         <w:t>CRUDMovil</w:t>
       </w:r>
-      <w:proofErr w:type="spellEnd"/>
+    </w:p>
+    <w:p>
+      <w:pPr>
+        <w:pStyle w:val="Prrafodelista"/>
+        <w:numPr>
+          <w:ilvl w:val="1"/>
+          <w:numId w:val="1"/>
+        </w:numPr>
+      </w:pPr>
+      <w:r>
+        <w:t xml:space="preserve">En el archivo </w:t>
+      </w:r>
+      <w:r>
+        <w:rPr>
+          <w:b/>
+          <w:bCs/>
+        </w:rPr>
+        <w:t>build.gradle</w:t>
+      </w:r>
+      <w:r>
+        <w:t xml:space="preserve">   (Module:app) la siguiente librería</w:t>
+      </w:r>
+    </w:p>
+    <w:p>
+      <w:pPr>
+        <w:pStyle w:val="Prrafodelista"/>
+        <w:shd w:val="clear" w:color="auto" w:fill="1E1F22"/>
+        <w:tabs>
+          <w:tab w:val="left" w:pos="916"/>
+          <w:tab w:val="left" w:pos="1832"/>
+          <w:tab w:val="left" w:pos="2748"/>
+          <w:tab w:val="left" w:pos="3664"/>
+          <w:tab w:val="left" w:pos="4580"/>
+          <w:tab w:val="left" w:pos="5496"/>
+          <w:tab w:val="left" w:pos="6412"/>
+          <w:tab w:val="left" w:pos="7328"/>
+          <w:tab w:val="left" w:pos="8244"/>
+          <w:tab w:val="left" w:pos="9160"/>
+          <w:tab w:val="left" w:pos="10076"/>
+          <w:tab w:val="left" w:pos="10992"/>
+          <w:tab w:val="left" w:pos="11908"/>
+          <w:tab w:val="left" w:pos="12824"/>
+          <w:tab w:val="left" w:pos="13740"/>
+          <w:tab w:val="left" w:pos="14656"/>
+        </w:tabs>
+        <w:spacing w:after="0" w:line="240" w:lineRule="auto"/>
+        <w:rPr>
+          <w:rFonts w:ascii="Courier New" w:eastAsia="Times New Roman" w:hAnsi="Courier New" w:cs="Courier New"/>
+          <w:color w:val="A9B7C6"/>
+          <w:kern w:val="0"/>
+          <w:sz w:val="20"/>
+          <w:szCs w:val="20"/>
+          <w:lang w:eastAsia="es-CO"/>
+          <w14:ligatures w14:val="none"/>
+        </w:rPr>
+      </w:pPr>
+      <w:r>
+        <w:rPr>
+          <w:rFonts w:ascii="Courier New" w:eastAsia="Times New Roman" w:hAnsi="Courier New" w:cs="Courier New"/>
+          <w:color w:val="808080"/>
+          <w:kern w:val="0"/>
+          <w:sz w:val="20"/>
+          <w:szCs w:val="20"/>
+          <w:lang w:eastAsia="es-CO"/>
+          <w14:ligatures w14:val="none"/>
+        </w:rPr>
+        <w:t xml:space="preserve">//se implementa la siguiente </w:t>
+      </w:r>
+      <w:r>
+        <w:rPr>
+          <w:rFonts w:ascii="Courier New" w:eastAsia="Times New Roman" w:hAnsi="Courier New" w:cs="Courier New"/>
+          <w:color w:val="808080"/>
+          <w:kern w:val="0"/>
+          <w:sz w:val="20"/>
+          <w:szCs w:val="20"/>
+          <w:lang w:eastAsia="es-CO"/>
+          <w14:ligatures w14:val="none"/>
+        </w:rPr>
+        <w:t>librería</w:t>
+      </w:r>
+      <w:r>
+        <w:rPr>
+          <w:rFonts w:ascii="Courier New" w:eastAsia="Times New Roman" w:hAnsi="Courier New" w:cs="Courier New"/>
+          <w:color w:val="808080"/>
+          <w:kern w:val="0"/>
+          <w:sz w:val="20"/>
+          <w:szCs w:val="20"/>
+          <w:lang w:eastAsia="es-CO"/>
+          <w14:ligatures w14:val="none"/>
+        </w:rPr>
+        <w:br/>
+      </w:r>
+      <w:r>
+        <w:rPr>
+          <w:rFonts w:ascii="Courier New" w:eastAsia="Times New Roman" w:hAnsi="Courier New" w:cs="Courier New"/>
+          <w:i/>
+          <w:iCs/>
+          <w:color w:val="FFC66D"/>
+          <w:kern w:val="0"/>
+          <w:sz w:val="20"/>
+          <w:szCs w:val="20"/>
+          <w:lang w:eastAsia="es-CO"/>
+          <w14:ligatures w14:val="none"/>
+        </w:rPr>
+        <w:t>implementation</w:t>
+      </w:r>
+      <w:r>
+        <w:rPr>
+          <w:rFonts w:ascii="Courier New" w:eastAsia="Times New Roman" w:hAnsi="Courier New" w:cs="Courier New"/>
+          <w:color w:val="A9B7C6"/>
+          <w:kern w:val="0"/>
+          <w:sz w:val="20"/>
+          <w:szCs w:val="20"/>
+          <w:lang w:eastAsia="es-CO"/>
+          <w14:ligatures w14:val="none"/>
+        </w:rPr>
+        <w:t>(</w:t>
+      </w:r>
+      <w:r>
+        <w:rPr>
+          <w:rFonts w:ascii="Courier New" w:eastAsia="Times New Roman" w:hAnsi="Courier New" w:cs="Courier New"/>
+          <w:color w:val="6A8759"/>
+          <w:kern w:val="0"/>
+          <w:sz w:val="20"/>
+          <w:szCs w:val="20"/>
+          <w:lang w:eastAsia="es-CO"/>
+          <w14:ligatures w14:val="none"/>
+        </w:rPr>
+        <w:t>"com.android.volley:volley:1.2.1"</w:t>
+      </w:r>
+      <w:r>
+        <w:rPr>
+          <w:rFonts w:ascii="Courier New" w:eastAsia="Times New Roman" w:hAnsi="Courier New" w:cs="Courier New"/>
+          <w:color w:val="A9B7C6"/>
+          <w:kern w:val="0"/>
+          <w:sz w:val="20"/>
+          <w:szCs w:val="20"/>
+          <w:lang w:eastAsia="es-CO"/>
+          <w14:ligatures w14:val="none"/>
+        </w:rPr>
+        <w:t>)</w:t>
+      </w:r>
+    </w:p>
+    <w:p>
+      <w:pPr>
+        <w:ind w:left="720"/>
+      </w:pPr>
+    </w:p>
+    <w:p>
+      <w:pPr>
+        <w:ind w:left="720" w:firstLine="696"/>
+      </w:pPr>
+      <w:r>
+        <w:t>Luego se sincroniza el proyecto</w:t>
+      </w:r>
+    </w:p>
+    <w:p>
+      <w:pPr>
+        <w:ind w:left="720"/>
+      </w:pPr>
+      <w:r>
+        <w:drawing>
+          <wp:inline distT="0" distB="0" distL="0" distR="0" wp14:anchorId="6A5496D4" wp14:editId="6E3B2245">
+            <wp:extent cx="5612130" cy="292100"/>
+            <wp:effectExtent l="0" t="0" r="7620" b="0"/>
+            <wp:docPr id="1" name="Imagen 1"/>
+            <wp:cNvGraphicFramePr>
+              <a:graphicFrameLocks xmlns:a="http://schemas.openxmlformats.org/drawingml/2006/main" noChangeAspect="1"/>
+            </wp:cNvGraphicFramePr>
+            <a:graphic xmlns:a="http://schemas.openxmlformats.org/drawingml/2006/main">
+              <a:graphicData uri="http://schemas.openxmlformats.org/drawingml/2006/picture">
+                <pic:pic xmlns:pic="http://schemas.openxmlformats.org/drawingml/2006/picture">
+                  <pic:nvPicPr>
+                    <pic:cNvPr id="1" name=""/>
+                    <pic:cNvPicPr/>
+                  </pic:nvPicPr>
+                  <pic:blipFill>
+                    <a:blip r:embed="rId5"/>
+                    <a:stretch>
+                      <a:fillRect/>
+                    </a:stretch>
+                  </pic:blipFill>
+                  <pic:spPr>
+                    <a:xfrm>
+                      <a:off x="0" y="0"/>
+                      <a:ext cx="5612130" cy="292100"/>
+                    </a:xfrm>
+                    <a:prstGeom prst="rect">
+                      <a:avLst/>
+                    </a:prstGeom>
+                  </pic:spPr>
+                </pic:pic>
+              </a:graphicData>
+            </a:graphic>
+          </wp:inline>
+        </w:drawing>
+      </w:r>
+    </w:p>
+    <w:p>
+      <w:pPr>
+        <w:pStyle w:val="Prrafodelista"/>
+        <w:numPr>
+          <w:ilvl w:val="1"/>
+          <w:numId w:val="1"/>
+        </w:numPr>
+      </w:pPr>
+      <w:r>
+        <w:t xml:space="preserve">Se crea el fragment denominado: </w:t>
+      </w:r>
+      <w:r>
+        <w:t>registrarProductoFragment</w:t>
+      </w:r>
+      <w:r>
+        <w:t xml:space="preserve"> y luego crear todos los campos necesarios</w:t>
+      </w:r>
+    </w:p>
+    <w:p>
+      <w:pPr>
+        <w:pStyle w:val="Prrafodelista"/>
+        <w:numPr>
+          <w:ilvl w:val="2"/>
+          <w:numId w:val="1"/>
+        </w:numPr>
+      </w:pPr>
+      <w:r>
+        <w:t>Captura del diseño.</w:t>
+      </w:r>
+    </w:p>
+    <w:p>
+      <w:pPr>
+        <w:pStyle w:val="Prrafodelista"/>
+        <w:ind w:left="1440"/>
+      </w:pPr>
+    </w:p>
+    <w:p>
+      <w:pPr>
+        <w:pStyle w:val="Prrafodelista"/>
+        <w:ind w:left="1440"/>
+      </w:pPr>
+      <w:r>
+        <w:t xml:space="preserve"> </w:t>
+      </w:r>
     </w:p>
     <w:p>
       <w:pPr>
@@ -963,6 +1133,60 @@
       <w:contextualSpacing/>
     </w:pPr>
   </w:style>
+  <w:style w:type="paragraph" w:styleId="HTMLconformatoprevio">
+    <w:name w:val="HTML Preformatted"/>
+    <w:basedOn w:val="Normal"/>
+    <w:link w:val="HTMLconformatoprevioCar"/>
+    <w:uiPriority w:val="99"/>
+    <w:semiHidden/>
+    <w:unhideWhenUsed/>
+    <w:rsid w:val="00237C58"/>
+    <w:pPr>
+      <w:tabs>
+        <w:tab w:val="left" w:pos="916"/>
+        <w:tab w:val="left" w:pos="1832"/>
+        <w:tab w:val="left" w:pos="2748"/>
+        <w:tab w:val="left" w:pos="3664"/>
+        <w:tab w:val="left" w:pos="4580"/>
+        <w:tab w:val="left" w:pos="5496"/>
+        <w:tab w:val="left" w:pos="6412"/>
+        <w:tab w:val="left" w:pos="7328"/>
+        <w:tab w:val="left" w:pos="8244"/>
+        <w:tab w:val="left" w:pos="9160"/>
+        <w:tab w:val="left" w:pos="10076"/>
+        <w:tab w:val="left" w:pos="10992"/>
+        <w:tab w:val="left" w:pos="11908"/>
+        <w:tab w:val="left" w:pos="12824"/>
+        <w:tab w:val="left" w:pos="13740"/>
+        <w:tab w:val="left" w:pos="14656"/>
+      </w:tabs>
+      <w:spacing w:after="0" w:line="240" w:lineRule="auto"/>
+    </w:pPr>
+    <w:rPr>
+      <w:rFonts w:ascii="Courier New" w:eastAsia="Times New Roman" w:hAnsi="Courier New" w:cs="Courier New"/>
+      <w:kern w:val="0"/>
+      <w:sz w:val="20"/>
+      <w:szCs w:val="20"/>
+      <w:lang w:eastAsia="es-CO"/>
+      <w14:ligatures w14:val="none"/>
+    </w:rPr>
+  </w:style>
+  <w:style w:type="character" w:customStyle="1" w:styleId="HTMLconformatoprevioCar">
+    <w:name w:val="HTML con formato previo Car"/>
+    <w:basedOn w:val="Fuentedeprrafopredeter"/>
+    <w:link w:val="HTMLconformatoprevio"/>
+    <w:uiPriority w:val="99"/>
+    <w:semiHidden/>
+    <w:rsid w:val="00237C58"/>
+    <w:rPr>
+      <w:rFonts w:ascii="Courier New" w:eastAsia="Times New Roman" w:hAnsi="Courier New" w:cs="Courier New"/>
+      <w:kern w:val="0"/>
+      <w:sz w:val="20"/>
+      <w:szCs w:val="20"/>
+      <w:lang w:eastAsia="es-CO"/>
+      <w14:ligatures w14:val="none"/>
+    </w:rPr>
+  </w:style>
 </w:styles>
 </file>
 

</xml_diff>

<commit_message>
Se habilita los permisos de internet, se mejorar interfaz insertar con id, se empiezan a implementar la función insertar
</commit_message>
<xml_diff>
--- a/kotlin/ejercicios/crud/pasos.docx
+++ b/kotlin/ejercicios/crud/pasos.docx
@@ -23,7 +23,15 @@
         </w:numPr>
       </w:pPr>
       <w:r>
-        <w:t>Se crea un back-end  con la siguiente información</w:t>
+        <w:t>Se crea un back-</w:t>
+      </w:r>
+      <w:proofErr w:type="spellStart"/>
+      <w:r>
+        <w:t>end</w:t>
+      </w:r>
+      <w:proofErr w:type="spellEnd"/>
+      <w:r>
+        <w:t xml:space="preserve">  con la siguiente información</w:t>
       </w:r>
     </w:p>
     <w:p>
@@ -47,12 +55,19 @@
         </w:numPr>
         <w:ind w:left="2124"/>
       </w:pPr>
-      <w:r>
-        <w:t xml:space="preserve">controller: </w:t>
-      </w:r>
+      <w:proofErr w:type="spellStart"/>
+      <w:r>
+        <w:t>controller</w:t>
+      </w:r>
+      <w:proofErr w:type="spellEnd"/>
+      <w:r>
+        <w:t xml:space="preserve">: </w:t>
+      </w:r>
+      <w:proofErr w:type="spellStart"/>
       <w:r>
         <w:t>productosController</w:t>
       </w:r>
+      <w:proofErr w:type="spellEnd"/>
     </w:p>
     <w:p>
       <w:pPr>
@@ -101,26 +116,43 @@
         <w:pStyle w:val="Prrafodelista"/>
         <w:ind w:left="2880"/>
       </w:pPr>
-      <w:r>
-        <w:t>function=</w:t>
-      </w:r>
+      <w:proofErr w:type="spellStart"/>
+      <w:r>
+        <w:t>function</w:t>
+      </w:r>
+      <w:proofErr w:type="spellEnd"/>
+      <w:r>
+        <w:t>=</w:t>
+      </w:r>
+      <w:proofErr w:type="spellStart"/>
       <w:r>
         <w:t>consultarListaProductos</w:t>
       </w:r>
+      <w:proofErr w:type="spellEnd"/>
     </w:p>
     <w:p>
       <w:pPr>
         <w:pStyle w:val="Prrafodelista"/>
         <w:ind w:left="2880"/>
       </w:pPr>
-      <w:r>
-        <w:t>function=</w:t>
-      </w:r>
+      <w:proofErr w:type="spellStart"/>
+      <w:r>
+        <w:t>function</w:t>
+      </w:r>
+      <w:proofErr w:type="spellEnd"/>
+      <w:r>
+        <w:t>=</w:t>
+      </w:r>
+      <w:proofErr w:type="spellStart"/>
       <w:r>
         <w:t>consultarListaProductos</w:t>
       </w:r>
       <w:r>
-        <w:t>&amp;filtro=valor</w:t>
+        <w:t>&amp;filtro</w:t>
+      </w:r>
+      <w:proofErr w:type="spellEnd"/>
+      <w:r>
+        <w:t>=valor</w:t>
       </w:r>
     </w:p>
     <w:p>
@@ -149,8 +181,21 @@
       <w:r>
         <w:t xml:space="preserve"> con los siguientes parámetros: </w:t>
       </w:r>
-      <w:r>
-        <w:t>function=guardarProducto&amp;id=</w:t>
+      <w:proofErr w:type="spellStart"/>
+      <w:r>
+        <w:t>function</w:t>
+      </w:r>
+      <w:proofErr w:type="spellEnd"/>
+      <w:r>
+        <w:t>=</w:t>
+      </w:r>
+      <w:proofErr w:type="spellStart"/>
+      <w:r>
+        <w:t>guardarProducto&amp;id</w:t>
+      </w:r>
+      <w:proofErr w:type="spellEnd"/>
+      <w:r>
+        <w:t>=</w:t>
       </w:r>
       <w:r>
         <w:t>valor1</w:t>
@@ -171,7 +216,15 @@
         <w:t xml:space="preserve"> </w:t>
       </w:r>
       <w:r>
-        <w:t>&amp;descripcion=</w:t>
+        <w:t>&amp;</w:t>
+      </w:r>
+      <w:proofErr w:type="spellStart"/>
+      <w:r>
+        <w:t>descripcion</w:t>
+      </w:r>
+      <w:proofErr w:type="spellEnd"/>
+      <w:r>
+        <w:t>=</w:t>
       </w:r>
       <w:r>
         <w:t xml:space="preserve"> </w:t>
@@ -253,17 +306,27 @@
       <w:pPr>
         <w:ind w:left="2832"/>
       </w:pPr>
-      <w:r>
-        <w:t>function=</w:t>
+      <w:proofErr w:type="spellStart"/>
+      <w:r>
+        <w:t>function</w:t>
+      </w:r>
+      <w:proofErr w:type="spellEnd"/>
+      <w:r>
+        <w:t>=</w:t>
       </w:r>
       <w:r>
         <w:t xml:space="preserve"> </w:t>
       </w:r>
+      <w:proofErr w:type="spellStart"/>
       <w:r>
         <w:t>eliminarProducto</w:t>
       </w:r>
       <w:r>
-        <w:t>&amp;id=valor1</w:t>
+        <w:t>&amp;id</w:t>
+      </w:r>
+      <w:proofErr w:type="spellEnd"/>
+      <w:r>
+        <w:t>=valor1</w:t>
       </w:r>
     </w:p>
     <w:p>
@@ -298,9 +361,11 @@
           <w:numId w:val="1"/>
         </w:numPr>
       </w:pPr>
+      <w:proofErr w:type="spellStart"/>
       <w:r>
         <w:t>JDK</w:t>
       </w:r>
+      <w:proofErr w:type="spellEnd"/>
     </w:p>
     <w:p>
       <w:pPr>
@@ -325,6 +390,7 @@
       <w:r>
         <w:t xml:space="preserve">Crear proyecto denominado: </w:t>
       </w:r>
+      <w:proofErr w:type="spellStart"/>
       <w:r>
         <w:rPr>
           <w:b/>
@@ -332,6 +398,7 @@
         </w:rPr>
         <w:t>CRUDMovil</w:t>
       </w:r>
+      <w:proofErr w:type="spellEnd"/>
     </w:p>
     <w:p>
       <w:pPr>
@@ -344,6 +411,7 @@
       <w:r>
         <w:t xml:space="preserve">En el archivo </w:t>
       </w:r>
+      <w:proofErr w:type="spellStart"/>
       <w:r>
         <w:rPr>
           <w:b/>
@@ -351,8 +419,17 @@
         </w:rPr>
         <w:t>build.gradle</w:t>
       </w:r>
-      <w:r>
-        <w:t xml:space="preserve">   (Module:app) la siguiente librería</w:t>
+      <w:proofErr w:type="spellEnd"/>
+      <w:r>
+        <w:t xml:space="preserve">   (</w:t>
+      </w:r>
+      <w:proofErr w:type="spellStart"/>
+      <w:r>
+        <w:t>Module:app</w:t>
+      </w:r>
+      <w:proofErr w:type="spellEnd"/>
+      <w:r>
+        <w:t>) la siguiente librería</w:t>
       </w:r>
     </w:p>
     <w:p>
@@ -424,6 +501,7 @@
         </w:rPr>
         <w:br/>
       </w:r>
+      <w:proofErr w:type="spellStart"/>
       <w:r>
         <w:rPr>
           <w:rFonts w:ascii="Courier New" w:eastAsia="Times New Roman" w:hAnsi="Courier New" w:cs="Courier New"/>
@@ -438,6 +516,7 @@
         </w:rPr>
         <w:t>implementation</w:t>
       </w:r>
+      <w:proofErr w:type="spellEnd"/>
       <w:r>
         <w:rPr>
           <w:rFonts w:ascii="Courier New" w:eastAsia="Times New Roman" w:hAnsi="Courier New" w:cs="Courier New"/>
@@ -539,11 +618,21 @@
         </w:numPr>
       </w:pPr>
       <w:r>
-        <w:t xml:space="preserve">Se crea el fragment denominado: </w:t>
-      </w:r>
+        <w:t xml:space="preserve">Se crea el </w:t>
+      </w:r>
+      <w:proofErr w:type="spellStart"/>
+      <w:r>
+        <w:t>fragment</w:t>
+      </w:r>
+      <w:proofErr w:type="spellEnd"/>
+      <w:r>
+        <w:t xml:space="preserve"> denominado: </w:t>
+      </w:r>
+      <w:proofErr w:type="spellStart"/>
       <w:r>
         <w:t>registrarProductoFragment</w:t>
       </w:r>
+      <w:proofErr w:type="spellEnd"/>
       <w:r>
         <w:t xml:space="preserve"> y luego crear todos los campos necesarios</w:t>
       </w:r>
@@ -559,6 +648,113 @@
       <w:r>
         <w:t>Captura del diseño.</w:t>
       </w:r>
+    </w:p>
+    <w:p>
+      <w:pPr>
+        <w:pStyle w:val="Prrafodelista"/>
+        <w:numPr>
+          <w:ilvl w:val="1"/>
+          <w:numId w:val="1"/>
+        </w:numPr>
+      </w:pPr>
+      <w:r>
+        <w:t xml:space="preserve">Se habilita los permisos de Internet en el archivo </w:t>
+      </w:r>
+      <w:proofErr w:type="spellStart"/>
+      <w:r>
+        <w:t>Manifest</w:t>
+      </w:r>
+      <w:proofErr w:type="spellEnd"/>
+    </w:p>
+    <w:p>
+      <w:pPr>
+        <w:pStyle w:val="HTMLconformatoprevio"/>
+        <w:shd w:val="clear" w:color="auto" w:fill="1E1F22"/>
+        <w:ind w:left="720"/>
+        <w:rPr>
+          <w:color w:val="A9B7C6"/>
+        </w:rPr>
+      </w:pPr>
+      <w:r>
+        <w:rPr>
+          <w:color w:val="E8BF6A"/>
+        </w:rPr>
+        <w:t>&lt;uses-</w:t>
+      </w:r>
+      <w:proofErr w:type="spellStart"/>
+      <w:r>
+        <w:rPr>
+          <w:color w:val="E8BF6A"/>
+        </w:rPr>
+        <w:t>permission</w:t>
+      </w:r>
+      <w:proofErr w:type="spellEnd"/>
+      <w:r>
+        <w:rPr>
+          <w:color w:val="E8BF6A"/>
+        </w:rPr>
+        <w:t xml:space="preserve"> </w:t>
+      </w:r>
+      <w:proofErr w:type="spellStart"/>
+      <w:r>
+        <w:rPr>
+          <w:color w:val="9876AA"/>
+        </w:rPr>
+        <w:t>android</w:t>
+      </w:r>
+      <w:r>
+        <w:rPr>
+          <w:color w:val="BABABA"/>
+        </w:rPr>
+        <w:t>:name</w:t>
+      </w:r>
+      <w:proofErr w:type="spellEnd"/>
+      <w:r>
+        <w:rPr>
+          <w:color w:val="6A8759"/>
+        </w:rPr>
+        <w:t>="</w:t>
+      </w:r>
+      <w:proofErr w:type="spellStart"/>
+      <w:r>
+        <w:rPr>
+          <w:color w:val="6A8759"/>
+        </w:rPr>
+        <w:t>android.permission.Internet</w:t>
+      </w:r>
+      <w:proofErr w:type="spellEnd"/>
+      <w:r>
+        <w:rPr>
+          <w:color w:val="6A8759"/>
+        </w:rPr>
+        <w:t>"</w:t>
+      </w:r>
+      <w:r>
+        <w:rPr>
+          <w:color w:val="E8BF6A"/>
+        </w:rPr>
+        <w:t>&gt;&lt;/uses-</w:t>
+      </w:r>
+      <w:proofErr w:type="spellStart"/>
+      <w:r>
+        <w:rPr>
+          <w:color w:val="E8BF6A"/>
+        </w:rPr>
+        <w:t>permission</w:t>
+      </w:r>
+      <w:proofErr w:type="spellEnd"/>
+      <w:r>
+        <w:rPr>
+          <w:color w:val="E8BF6A"/>
+        </w:rPr>
+        <w:t>&gt;</w:t>
+      </w:r>
+    </w:p>
+    <w:p>
+      <w:pPr>
+        <w:pStyle w:val="Prrafodelista"/>
+        <w:ind w:left="1440"/>
+      </w:pPr>
     </w:p>
     <w:p>
       <w:pPr>

</xml_diff>

<commit_message>
Se enlista producto y se habilita la crea fragment de detalle producto y se habilita el desplazamiento a este fragment
</commit_message>
<xml_diff>
--- a/kotlin/ejercicios/crud/pasos.docx
+++ b/kotlin/ejercicios/crud/pasos.docx
@@ -23,15 +23,7 @@
         </w:numPr>
       </w:pPr>
       <w:r>
-        <w:t>Se crea un back-</w:t>
-      </w:r>
-      <w:proofErr w:type="spellStart"/>
-      <w:r>
-        <w:t>end</w:t>
-      </w:r>
-      <w:proofErr w:type="spellEnd"/>
-      <w:r>
-        <w:t xml:space="preserve">  con la siguiente información</w:t>
+        <w:t>Se crea un back-end  con la siguiente información</w:t>
       </w:r>
     </w:p>
     <w:p>
@@ -55,19 +47,12 @@
         </w:numPr>
         <w:ind w:left="2124"/>
       </w:pPr>
-      <w:proofErr w:type="spellStart"/>
-      <w:r>
-        <w:t>controller</w:t>
-      </w:r>
-      <w:proofErr w:type="spellEnd"/>
-      <w:r>
-        <w:t xml:space="preserve">: </w:t>
-      </w:r>
-      <w:proofErr w:type="spellStart"/>
+      <w:r>
+        <w:t xml:space="preserve">controller: </w:t>
+      </w:r>
       <w:r>
         <w:t>productosController</w:t>
       </w:r>
-      <w:proofErr w:type="spellEnd"/>
     </w:p>
     <w:p>
       <w:pPr>
@@ -116,43 +101,26 @@
         <w:pStyle w:val="Prrafodelista"/>
         <w:ind w:left="2880"/>
       </w:pPr>
-      <w:proofErr w:type="spellStart"/>
-      <w:r>
-        <w:t>function</w:t>
-      </w:r>
-      <w:proofErr w:type="spellEnd"/>
-      <w:r>
-        <w:t>=</w:t>
-      </w:r>
-      <w:proofErr w:type="spellStart"/>
+      <w:r>
+        <w:t>function=</w:t>
+      </w:r>
       <w:r>
         <w:t>consultarListaProductos</w:t>
       </w:r>
-      <w:proofErr w:type="spellEnd"/>
     </w:p>
     <w:p>
       <w:pPr>
         <w:pStyle w:val="Prrafodelista"/>
         <w:ind w:left="2880"/>
       </w:pPr>
-      <w:proofErr w:type="spellStart"/>
-      <w:r>
-        <w:t>function</w:t>
-      </w:r>
-      <w:proofErr w:type="spellEnd"/>
-      <w:r>
-        <w:t>=</w:t>
-      </w:r>
-      <w:proofErr w:type="spellStart"/>
+      <w:r>
+        <w:t>function=</w:t>
+      </w:r>
       <w:r>
         <w:t>consultarListaProductos</w:t>
       </w:r>
       <w:r>
-        <w:t>&amp;filtro</w:t>
-      </w:r>
-      <w:proofErr w:type="spellEnd"/>
-      <w:r>
-        <w:t>=valor</w:t>
+        <w:t>&amp;filtro=valor</w:t>
       </w:r>
     </w:p>
     <w:p>
@@ -181,21 +149,8 @@
       <w:r>
         <w:t xml:space="preserve"> con los siguientes parámetros: </w:t>
       </w:r>
-      <w:proofErr w:type="spellStart"/>
-      <w:r>
-        <w:t>function</w:t>
-      </w:r>
-      <w:proofErr w:type="spellEnd"/>
-      <w:r>
-        <w:t>=</w:t>
-      </w:r>
-      <w:proofErr w:type="spellStart"/>
-      <w:r>
-        <w:t>guardarProducto&amp;id</w:t>
-      </w:r>
-      <w:proofErr w:type="spellEnd"/>
-      <w:r>
-        <w:t>=</w:t>
+      <w:r>
+        <w:t>function=guardarProducto&amp;id=</w:t>
       </w:r>
       <w:r>
         <w:t>valor1</w:t>
@@ -207,33 +162,19 @@
         <w:t xml:space="preserve"> </w:t>
       </w:r>
       <w:r>
-        <w:t>valor</w:t>
-      </w:r>
-      <w:r>
-        <w:t>2</w:t>
+        <w:t>valor2</w:t>
       </w:r>
       <w:r>
         <w:t xml:space="preserve"> </w:t>
       </w:r>
       <w:r>
-        <w:t>&amp;</w:t>
-      </w:r>
-      <w:proofErr w:type="spellStart"/>
-      <w:r>
-        <w:t>descripcion</w:t>
-      </w:r>
-      <w:proofErr w:type="spellEnd"/>
-      <w:r>
-        <w:t>=</w:t>
+        <w:t>&amp;descripcion=</w:t>
       </w:r>
       <w:r>
         <w:t xml:space="preserve"> </w:t>
       </w:r>
       <w:r>
-        <w:t>valor</w:t>
-      </w:r>
-      <w:r>
-        <w:t>3</w:t>
+        <w:t>valor3</w:t>
       </w:r>
       <w:r>
         <w:t xml:space="preserve"> </w:t>
@@ -242,10 +183,7 @@
         <w:t>&amp;precio=</w:t>
       </w:r>
       <w:r>
-        <w:t>valor</w:t>
-      </w:r>
-      <w:r>
-        <w:t>4</w:t>
+        <w:t>valor4</w:t>
       </w:r>
       <w:r>
         <w:t>&amp;cantidad=</w:t>
@@ -254,10 +192,7 @@
         <w:t xml:space="preserve"> </w:t>
       </w:r>
       <w:r>
-        <w:t>valor</w:t>
-      </w:r>
-      <w:r>
-        <w:t>5</w:t>
+        <w:t>valor5</w:t>
       </w:r>
       <w:r>
         <w:t>&amp;imagen=</w:t>
@@ -266,10 +201,7 @@
         <w:t xml:space="preserve"> </w:t>
       </w:r>
       <w:r>
-        <w:t>valor</w:t>
-      </w:r>
-      <w:r>
-        <w:t>6</w:t>
+        <w:t>valor6</w:t>
       </w:r>
     </w:p>
     <w:p>
@@ -296,37 +228,21 @@
         <w:t>Producto</w:t>
       </w:r>
       <w:r>
-        <w:t xml:space="preserve"> </w:t>
-      </w:r>
-      <w:r>
-        <w:t>con los siguientes parámetros:</w:t>
+        <w:t xml:space="preserve"> con los siguientes parámetros:</w:t>
       </w:r>
     </w:p>
     <w:p>
       <w:pPr>
         <w:ind w:left="2832"/>
       </w:pPr>
-      <w:proofErr w:type="spellStart"/>
-      <w:r>
-        <w:t>function</w:t>
-      </w:r>
-      <w:proofErr w:type="spellEnd"/>
-      <w:r>
-        <w:t>=</w:t>
-      </w:r>
-      <w:r>
-        <w:t xml:space="preserve"> </w:t>
-      </w:r>
-      <w:proofErr w:type="spellStart"/>
-      <w:r>
-        <w:t>eliminarProducto</w:t>
-      </w:r>
-      <w:r>
-        <w:t>&amp;id</w:t>
-      </w:r>
-      <w:proofErr w:type="spellEnd"/>
-      <w:r>
-        <w:t>=valor1</w:t>
+      <w:r>
+        <w:t>function=</w:t>
+      </w:r>
+      <w:r>
+        <w:t xml:space="preserve"> eliminarProducto</w:t>
+      </w:r>
+      <w:r>
+        <w:t>&amp;id=valor1</w:t>
       </w:r>
     </w:p>
     <w:p>
@@ -361,11 +277,9 @@
           <w:numId w:val="1"/>
         </w:numPr>
       </w:pPr>
-      <w:proofErr w:type="spellStart"/>
       <w:r>
         <w:t>JDK</w:t>
       </w:r>
-      <w:proofErr w:type="spellEnd"/>
     </w:p>
     <w:p>
       <w:pPr>
@@ -390,7 +304,6 @@
       <w:r>
         <w:t xml:space="preserve">Crear proyecto denominado: </w:t>
       </w:r>
-      <w:proofErr w:type="spellStart"/>
       <w:r>
         <w:rPr>
           <w:b/>
@@ -398,7 +311,6 @@
         </w:rPr>
         <w:t>CRUDMovil</w:t>
       </w:r>
-      <w:proofErr w:type="spellEnd"/>
     </w:p>
     <w:p>
       <w:pPr>
@@ -411,7 +323,6 @@
       <w:r>
         <w:t xml:space="preserve">En el archivo </w:t>
       </w:r>
-      <w:proofErr w:type="spellStart"/>
       <w:r>
         <w:rPr>
           <w:b/>
@@ -419,17 +330,8 @@
         </w:rPr>
         <w:t>build.gradle</w:t>
       </w:r>
-      <w:proofErr w:type="spellEnd"/>
-      <w:r>
-        <w:t xml:space="preserve">   (</w:t>
-      </w:r>
-      <w:proofErr w:type="spellStart"/>
-      <w:r>
-        <w:t>Module:app</w:t>
-      </w:r>
-      <w:proofErr w:type="spellEnd"/>
-      <w:r>
-        <w:t>) la siguiente librería</w:t>
+      <w:r>
+        <w:t xml:space="preserve">   (Module:app) la siguiente librería</w:t>
       </w:r>
     </w:p>
     <w:p>
@@ -475,7 +377,7 @@
           <w:lang w:eastAsia="es-CO"/>
           <w14:ligatures w14:val="none"/>
         </w:rPr>
-        <w:t xml:space="preserve">//se implementa la siguiente </w:t>
+        <w:t>//se implementa la siguiente librería</w:t>
       </w:r>
       <w:r>
         <w:rPr>
@@ -487,21 +389,8 @@
           <w:lang w:eastAsia="es-CO"/>
           <w14:ligatures w14:val="none"/>
         </w:rPr>
-        <w:t>librería</w:t>
-      </w:r>
-      <w:r>
-        <w:rPr>
-          <w:rFonts w:ascii="Courier New" w:eastAsia="Times New Roman" w:hAnsi="Courier New" w:cs="Courier New"/>
-          <w:color w:val="808080"/>
-          <w:kern w:val="0"/>
-          <w:sz w:val="20"/>
-          <w:szCs w:val="20"/>
-          <w:lang w:eastAsia="es-CO"/>
-          <w14:ligatures w14:val="none"/>
-        </w:rPr>
         <w:br/>
       </w:r>
-      <w:proofErr w:type="spellStart"/>
       <w:r>
         <w:rPr>
           <w:rFonts w:ascii="Courier New" w:eastAsia="Times New Roman" w:hAnsi="Courier New" w:cs="Courier New"/>
@@ -516,7 +405,6 @@
         </w:rPr>
         <w:t>implementation</w:t>
       </w:r>
-      <w:proofErr w:type="spellEnd"/>
       <w:r>
         <w:rPr>
           <w:rFonts w:ascii="Courier New" w:eastAsia="Times New Roman" w:hAnsi="Courier New" w:cs="Courier New"/>
@@ -561,6 +449,52 @@
     </w:p>
     <w:p>
       <w:pPr>
+        <w:pStyle w:val="Prrafodelista"/>
+        <w:numPr>
+          <w:ilvl w:val="1"/>
+          <w:numId w:val="1"/>
+        </w:numPr>
+      </w:pPr>
+      <w:r>
+        <w:t>La librería Volley por defecto solo permite hacer peticiones en HTTPS, se recomienda tener un servidor con este protocolo, en caso que no sea posible, se puede hacer el siguiente ajuste en el archivo manifest, para que acepte este tipo de petición.</w:t>
+      </w:r>
+    </w:p>
+    <w:p>
+      <w:pPr>
+        <w:pStyle w:val="HTMLconformatoprevio"/>
+        <w:shd w:val="clear" w:color="auto" w:fill="1E1F22"/>
+        <w:ind w:left="360"/>
+        <w:rPr>
+          <w:color w:val="A9B7C6"/>
+        </w:rPr>
+      </w:pPr>
+      <w:r>
+        <w:rPr>
+          <w:color w:val="9876AA"/>
+        </w:rPr>
+        <w:t>android</w:t>
+      </w:r>
+      <w:r>
+        <w:rPr>
+          <w:color w:val="BABABA"/>
+        </w:rPr>
+        <w:t>:usesCleartextTraffic</w:t>
+      </w:r>
+      <w:r>
+        <w:rPr>
+          <w:color w:val="6A8759"/>
+        </w:rPr>
+        <w:t>="true"</w:t>
+      </w:r>
+    </w:p>
+    <w:p>
+      <w:pPr>
+        <w:pStyle w:val="Prrafodelista"/>
+        <w:ind w:left="1440"/>
+      </w:pPr>
+    </w:p>
+    <w:p>
+      <w:pPr>
         <w:ind w:left="720" w:firstLine="696"/>
       </w:pPr>
       <w:r>
@@ -572,6 +506,9 @@
         <w:ind w:left="720"/>
       </w:pPr>
       <w:r>
+        <w:rPr>
+          <w:noProof/>
+        </w:rPr>
         <w:drawing>
           <wp:inline distT="0" distB="0" distL="0" distR="0" wp14:anchorId="6A5496D4" wp14:editId="6E3B2245">
             <wp:extent cx="5612130" cy="292100"/>
@@ -618,21 +555,11 @@
         </w:numPr>
       </w:pPr>
       <w:r>
-        <w:t xml:space="preserve">Se crea el </w:t>
-      </w:r>
-      <w:proofErr w:type="spellStart"/>
-      <w:r>
-        <w:t>fragment</w:t>
-      </w:r>
-      <w:proofErr w:type="spellEnd"/>
-      <w:r>
-        <w:t xml:space="preserve"> denominado: </w:t>
-      </w:r>
-      <w:proofErr w:type="spellStart"/>
+        <w:t xml:space="preserve">Se crea el fragment denominado: </w:t>
+      </w:r>
       <w:r>
         <w:t>registrarProductoFragment</w:t>
       </w:r>
-      <w:proofErr w:type="spellEnd"/>
       <w:r>
         <w:t xml:space="preserve"> y luego crear todos los campos necesarios</w:t>
       </w:r>
@@ -658,13 +585,8 @@
         </w:numPr>
       </w:pPr>
       <w:r>
-        <w:t xml:space="preserve">Se habilita los permisos de Internet en el archivo </w:t>
-      </w:r>
-      <w:proofErr w:type="spellStart"/>
-      <w:r>
-        <w:t>Manifest</w:t>
-      </w:r>
-      <w:proofErr w:type="spellEnd"/>
+        <w:t>Se habilita los permisos de Internet en el archivo Manifest</w:t>
+      </w:r>
     </w:p>
     <w:p>
       <w:pPr>
@@ -679,75 +601,31 @@
         <w:rPr>
           <w:color w:val="E8BF6A"/>
         </w:rPr>
-        <w:t>&lt;uses-</w:t>
-      </w:r>
-      <w:proofErr w:type="spellStart"/>
+        <w:t xml:space="preserve">&lt;uses-permission </w:t>
+      </w:r>
+      <w:r>
+        <w:rPr>
+          <w:color w:val="9876AA"/>
+        </w:rPr>
+        <w:t>android</w:t>
+      </w:r>
+      <w:r>
+        <w:rPr>
+          <w:color w:val="BABABA"/>
+        </w:rPr>
+        <w:t>:name</w:t>
+      </w:r>
+      <w:r>
+        <w:rPr>
+          <w:color w:val="6A8759"/>
+        </w:rPr>
+        <w:t>="android.permission.Internet"</w:t>
+      </w:r>
       <w:r>
         <w:rPr>
           <w:color w:val="E8BF6A"/>
         </w:rPr>
-        <w:t>permission</w:t>
-      </w:r>
-      <w:proofErr w:type="spellEnd"/>
-      <w:r>
-        <w:rPr>
-          <w:color w:val="E8BF6A"/>
-        </w:rPr>
-        <w:t xml:space="preserve"> </w:t>
-      </w:r>
-      <w:proofErr w:type="spellStart"/>
-      <w:r>
-        <w:rPr>
-          <w:color w:val="9876AA"/>
-        </w:rPr>
-        <w:t>android</w:t>
-      </w:r>
-      <w:r>
-        <w:rPr>
-          <w:color w:val="BABABA"/>
-        </w:rPr>
-        <w:t>:name</w:t>
-      </w:r>
-      <w:proofErr w:type="spellEnd"/>
-      <w:r>
-        <w:rPr>
-          <w:color w:val="6A8759"/>
-        </w:rPr>
-        <w:t>="</w:t>
-      </w:r>
-      <w:proofErr w:type="spellStart"/>
-      <w:r>
-        <w:rPr>
-          <w:color w:val="6A8759"/>
-        </w:rPr>
-        <w:t>android.permission.Internet</w:t>
-      </w:r>
-      <w:proofErr w:type="spellEnd"/>
-      <w:r>
-        <w:rPr>
-          <w:color w:val="6A8759"/>
-        </w:rPr>
-        <w:t>"</w:t>
-      </w:r>
-      <w:r>
-        <w:rPr>
-          <w:color w:val="E8BF6A"/>
-        </w:rPr>
-        <w:t>&gt;&lt;/uses-</w:t>
-      </w:r>
-      <w:proofErr w:type="spellStart"/>
-      <w:r>
-        <w:rPr>
-          <w:color w:val="E8BF6A"/>
-        </w:rPr>
-        <w:t>permission</w:t>
-      </w:r>
-      <w:proofErr w:type="spellEnd"/>
-      <w:r>
-        <w:rPr>
-          <w:color w:val="E8BF6A"/>
-        </w:rPr>
-        <w:t>&gt;</w:t>
+        <w:t>&gt;&lt;/uses-permission&gt;</w:t>
       </w:r>
     </w:p>
     <w:p>

</xml_diff>

<commit_message>
Se habilita vista Destalles
</commit_message>
<xml_diff>
--- a/kotlin/ejercicios/crud/pasos.docx
+++ b/kotlin/ejercicios/crud/pasos.docx
@@ -23,7 +23,15 @@
         </w:numPr>
       </w:pPr>
       <w:r>
-        <w:t>Se crea un back-end  con la siguiente información</w:t>
+        <w:t>Se crea un back-</w:t>
+      </w:r>
+      <w:proofErr w:type="spellStart"/>
+      <w:r>
+        <w:t>end</w:t>
+      </w:r>
+      <w:proofErr w:type="spellEnd"/>
+      <w:r>
+        <w:t xml:space="preserve">  con la siguiente información</w:t>
       </w:r>
     </w:p>
     <w:p>
@@ -47,12 +55,19 @@
         </w:numPr>
         <w:ind w:left="2124"/>
       </w:pPr>
-      <w:r>
-        <w:t xml:space="preserve">controller: </w:t>
-      </w:r>
+      <w:proofErr w:type="spellStart"/>
+      <w:r>
+        <w:t>controller</w:t>
+      </w:r>
+      <w:proofErr w:type="spellEnd"/>
+      <w:r>
+        <w:t xml:space="preserve">: </w:t>
+      </w:r>
+      <w:proofErr w:type="spellStart"/>
       <w:r>
         <w:t>productosController</w:t>
       </w:r>
+      <w:proofErr w:type="spellEnd"/>
     </w:p>
     <w:p>
       <w:pPr>
@@ -101,26 +116,43 @@
         <w:pStyle w:val="Prrafodelista"/>
         <w:ind w:left="2880"/>
       </w:pPr>
-      <w:r>
-        <w:t>function=</w:t>
-      </w:r>
+      <w:proofErr w:type="spellStart"/>
+      <w:r>
+        <w:t>function</w:t>
+      </w:r>
+      <w:proofErr w:type="spellEnd"/>
+      <w:r>
+        <w:t>=</w:t>
+      </w:r>
+      <w:proofErr w:type="spellStart"/>
       <w:r>
         <w:t>consultarListaProductos</w:t>
       </w:r>
+      <w:proofErr w:type="spellEnd"/>
     </w:p>
     <w:p>
       <w:pPr>
         <w:pStyle w:val="Prrafodelista"/>
         <w:ind w:left="2880"/>
       </w:pPr>
-      <w:r>
-        <w:t>function=</w:t>
-      </w:r>
+      <w:proofErr w:type="spellStart"/>
+      <w:r>
+        <w:t>function</w:t>
+      </w:r>
+      <w:proofErr w:type="spellEnd"/>
+      <w:r>
+        <w:t>=</w:t>
+      </w:r>
+      <w:proofErr w:type="spellStart"/>
       <w:r>
         <w:t>consultarListaProductos</w:t>
       </w:r>
       <w:r>
-        <w:t>&amp;filtro=valor</w:t>
+        <w:t>&amp;filtro</w:t>
+      </w:r>
+      <w:proofErr w:type="spellEnd"/>
+      <w:r>
+        <w:t>=valor</w:t>
       </w:r>
     </w:p>
     <w:p>
@@ -138,6 +170,58 @@
         </w:numPr>
       </w:pPr>
       <w:r>
+        <w:t>consultar</w:t>
+      </w:r>
+      <w:r>
+        <w:t xml:space="preserve"> </w:t>
+      </w:r>
+      <w:r>
+        <w:t>Producto</w:t>
+      </w:r>
+      <w:r>
+        <w:t xml:space="preserve"> por ID</w:t>
+      </w:r>
+      <w:r>
+        <w:t xml:space="preserve"> con los siguientes parámetros:</w:t>
+      </w:r>
+    </w:p>
+    <w:p>
+      <w:pPr>
+        <w:pStyle w:val="Prrafodelista"/>
+        <w:ind w:left="2880"/>
+      </w:pPr>
+      <w:proofErr w:type="spellStart"/>
+      <w:r>
+        <w:t>function</w:t>
+      </w:r>
+      <w:proofErr w:type="spellEnd"/>
+      <w:r>
+        <w:t>=</w:t>
+      </w:r>
+      <w:r>
+        <w:t xml:space="preserve"> </w:t>
+      </w:r>
+      <w:proofErr w:type="spellStart"/>
+      <w:r>
+        <w:t>consultarProductoPorCodigo</w:t>
+      </w:r>
+      <w:proofErr w:type="spellEnd"/>
+    </w:p>
+    <w:p>
+      <w:pPr>
+        <w:pStyle w:val="Prrafodelista"/>
+        <w:ind w:left="2880"/>
+      </w:pPr>
+    </w:p>
+    <w:p>
+      <w:pPr>
+        <w:pStyle w:val="Prrafodelista"/>
+        <w:numPr>
+          <w:ilvl w:val="3"/>
+          <w:numId w:val="1"/>
+        </w:numPr>
+      </w:pPr>
+      <w:r>
         <w:t>guardar</w:t>
       </w:r>
       <w:r>
@@ -149,8 +233,21 @@
       <w:r>
         <w:t xml:space="preserve"> con los siguientes parámetros: </w:t>
       </w:r>
-      <w:r>
-        <w:t>function=guardarProducto&amp;id=</w:t>
+      <w:proofErr w:type="spellStart"/>
+      <w:r>
+        <w:t>function</w:t>
+      </w:r>
+      <w:proofErr w:type="spellEnd"/>
+      <w:r>
+        <w:t>=</w:t>
+      </w:r>
+      <w:proofErr w:type="spellStart"/>
+      <w:r>
+        <w:t>guardarProducto&amp;id</w:t>
+      </w:r>
+      <w:proofErr w:type="spellEnd"/>
+      <w:r>
+        <w:t>=</w:t>
       </w:r>
       <w:r>
         <w:t>valor1</w:t>
@@ -168,7 +265,15 @@
         <w:t xml:space="preserve"> </w:t>
       </w:r>
       <w:r>
-        <w:t>&amp;descripcion=</w:t>
+        <w:t>&amp;</w:t>
+      </w:r>
+      <w:proofErr w:type="spellStart"/>
+      <w:r>
+        <w:t>descripcion</w:t>
+      </w:r>
+      <w:proofErr w:type="spellEnd"/>
+      <w:r>
+        <w:t>=</w:t>
       </w:r>
       <w:r>
         <w:t xml:space="preserve"> </w:t>
@@ -235,14 +340,27 @@
       <w:pPr>
         <w:ind w:left="2832"/>
       </w:pPr>
-      <w:r>
-        <w:t>function=</w:t>
-      </w:r>
-      <w:r>
-        <w:t xml:space="preserve"> eliminarProducto</w:t>
-      </w:r>
-      <w:r>
-        <w:t>&amp;id=valor1</w:t>
+      <w:proofErr w:type="spellStart"/>
+      <w:r>
+        <w:t>function</w:t>
+      </w:r>
+      <w:proofErr w:type="spellEnd"/>
+      <w:r>
+        <w:t>=</w:t>
+      </w:r>
+      <w:r>
+        <w:t xml:space="preserve"> </w:t>
+      </w:r>
+      <w:proofErr w:type="spellStart"/>
+      <w:r>
+        <w:t>eliminarProducto</w:t>
+      </w:r>
+      <w:r>
+        <w:t>&amp;id</w:t>
+      </w:r>
+      <w:proofErr w:type="spellEnd"/>
+      <w:r>
+        <w:t>=valor1</w:t>
       </w:r>
     </w:p>
     <w:p>
@@ -277,9 +395,11 @@
           <w:numId w:val="1"/>
         </w:numPr>
       </w:pPr>
+      <w:proofErr w:type="spellStart"/>
       <w:r>
         <w:t>JDK</w:t>
       </w:r>
+      <w:proofErr w:type="spellEnd"/>
     </w:p>
     <w:p>
       <w:pPr>
@@ -304,6 +424,7 @@
       <w:r>
         <w:t xml:space="preserve">Crear proyecto denominado: </w:t>
       </w:r>
+      <w:proofErr w:type="spellStart"/>
       <w:r>
         <w:rPr>
           <w:b/>
@@ -311,6 +432,7 @@
         </w:rPr>
         <w:t>CRUDMovil</w:t>
       </w:r>
+      <w:proofErr w:type="spellEnd"/>
     </w:p>
     <w:p>
       <w:pPr>
@@ -323,6 +445,7 @@
       <w:r>
         <w:t xml:space="preserve">En el archivo </w:t>
       </w:r>
+      <w:proofErr w:type="spellStart"/>
       <w:r>
         <w:rPr>
           <w:b/>
@@ -330,8 +453,17 @@
         </w:rPr>
         <w:t>build.gradle</w:t>
       </w:r>
-      <w:r>
-        <w:t xml:space="preserve">   (Module:app) la siguiente librería</w:t>
+      <w:proofErr w:type="spellEnd"/>
+      <w:r>
+        <w:t xml:space="preserve">   (</w:t>
+      </w:r>
+      <w:proofErr w:type="spellStart"/>
+      <w:r>
+        <w:t>Module:app</w:t>
+      </w:r>
+      <w:proofErr w:type="spellEnd"/>
+      <w:r>
+        <w:t>) la siguiente librería</w:t>
       </w:r>
     </w:p>
     <w:p>
@@ -391,6 +523,7 @@
         </w:rPr>
         <w:br/>
       </w:r>
+      <w:proofErr w:type="spellStart"/>
       <w:r>
         <w:rPr>
           <w:rFonts w:ascii="Courier New" w:eastAsia="Times New Roman" w:hAnsi="Courier New" w:cs="Courier New"/>
@@ -405,6 +538,7 @@
         </w:rPr>
         <w:t>implementation</w:t>
       </w:r>
+      <w:proofErr w:type="spellEnd"/>
       <w:r>
         <w:rPr>
           <w:rFonts w:ascii="Courier New" w:eastAsia="Times New Roman" w:hAnsi="Courier New" w:cs="Courier New"/>
@@ -456,7 +590,23 @@
         </w:numPr>
       </w:pPr>
       <w:r>
-        <w:t>La librería Volley por defecto solo permite hacer peticiones en HTTPS, se recomienda tener un servidor con este protocolo, en caso que no sea posible, se puede hacer el siguiente ajuste en el archivo manifest, para que acepte este tipo de petición.</w:t>
+        <w:t xml:space="preserve">La librería </w:t>
+      </w:r>
+      <w:proofErr w:type="spellStart"/>
+      <w:r>
+        <w:t>Volley</w:t>
+      </w:r>
+      <w:proofErr w:type="spellEnd"/>
+      <w:r>
+        <w:t xml:space="preserve"> por defecto solo permite hacer peticiones en HTTPS, se recomienda tener un servidor con este protocolo, en caso que no sea posible, se puede hacer el siguiente ajuste en el archivo </w:t>
+      </w:r>
+      <w:proofErr w:type="spellStart"/>
+      <w:r>
+        <w:t>manifest</w:t>
+      </w:r>
+      <w:proofErr w:type="spellEnd"/>
+      <w:r>
+        <w:t>, para que acepte este tipo de petición.</w:t>
       </w:r>
     </w:p>
     <w:p>
@@ -468,6 +618,7 @@
           <w:color w:val="A9B7C6"/>
         </w:rPr>
       </w:pPr>
+      <w:proofErr w:type="spellStart"/>
       <w:r>
         <w:rPr>
           <w:color w:val="9876AA"/>
@@ -480,6 +631,7 @@
         </w:rPr>
         <w:t>:usesCleartextTraffic</w:t>
       </w:r>
+      <w:proofErr w:type="spellEnd"/>
       <w:r>
         <w:rPr>
           <w:color w:val="6A8759"/>
@@ -555,11 +707,21 @@
         </w:numPr>
       </w:pPr>
       <w:r>
-        <w:t xml:space="preserve">Se crea el fragment denominado: </w:t>
-      </w:r>
+        <w:t xml:space="preserve">Se crea el </w:t>
+      </w:r>
+      <w:proofErr w:type="spellStart"/>
+      <w:r>
+        <w:t>fragment</w:t>
+      </w:r>
+      <w:proofErr w:type="spellEnd"/>
+      <w:r>
+        <w:t xml:space="preserve"> denominado: </w:t>
+      </w:r>
+      <w:proofErr w:type="spellStart"/>
       <w:r>
         <w:t>registrarProductoFragment</w:t>
       </w:r>
+      <w:proofErr w:type="spellEnd"/>
       <w:r>
         <w:t xml:space="preserve"> y luego crear todos los campos necesarios</w:t>
       </w:r>
@@ -585,8 +747,13 @@
         </w:numPr>
       </w:pPr>
       <w:r>
-        <w:t>Se habilita los permisos de Internet en el archivo Manifest</w:t>
-      </w:r>
+        <w:t xml:space="preserve">Se habilita los permisos de Internet en el archivo </w:t>
+      </w:r>
+      <w:proofErr w:type="spellStart"/>
+      <w:r>
+        <w:t>Manifest</w:t>
+      </w:r>
+      <w:proofErr w:type="spellEnd"/>
     </w:p>
     <w:p>
       <w:pPr>
@@ -601,8 +768,24 @@
         <w:rPr>
           <w:color w:val="E8BF6A"/>
         </w:rPr>
-        <w:t xml:space="preserve">&lt;uses-permission </w:t>
-      </w:r>
+        <w:lastRenderedPageBreak/>
+        <w:t>&lt;uses-</w:t>
+      </w:r>
+      <w:proofErr w:type="spellStart"/>
+      <w:r>
+        <w:rPr>
+          <w:color w:val="E8BF6A"/>
+        </w:rPr>
+        <w:t>permission</w:t>
+      </w:r>
+      <w:proofErr w:type="spellEnd"/>
+      <w:r>
+        <w:rPr>
+          <w:color w:val="E8BF6A"/>
+        </w:rPr>
+        <w:t xml:space="preserve"> </w:t>
+      </w:r>
+      <w:proofErr w:type="spellStart"/>
       <w:r>
         <w:rPr>
           <w:color w:val="9876AA"/>
@@ -615,17 +798,46 @@
         </w:rPr>
         <w:t>:name</w:t>
       </w:r>
+      <w:proofErr w:type="spellEnd"/>
       <w:r>
         <w:rPr>
           <w:color w:val="6A8759"/>
         </w:rPr>
-        <w:t>="android.permission.Internet"</w:t>
+        <w:t>="</w:t>
+      </w:r>
+      <w:proofErr w:type="spellStart"/>
+      <w:r>
+        <w:rPr>
+          <w:color w:val="6A8759"/>
+        </w:rPr>
+        <w:t>android.permission.Internet</w:t>
+      </w:r>
+      <w:proofErr w:type="spellEnd"/>
+      <w:r>
+        <w:rPr>
+          <w:color w:val="6A8759"/>
+        </w:rPr>
+        <w:t>"</w:t>
       </w:r>
       <w:r>
         <w:rPr>
           <w:color w:val="E8BF6A"/>
         </w:rPr>
-        <w:t>&gt;&lt;/uses-permission&gt;</w:t>
+        <w:t>&gt;&lt;/uses-</w:t>
+      </w:r>
+      <w:proofErr w:type="spellStart"/>
+      <w:r>
+        <w:rPr>
+          <w:color w:val="E8BF6A"/>
+        </w:rPr>
+        <w:t>permission</w:t>
+      </w:r>
+      <w:proofErr w:type="spellEnd"/>
+      <w:r>
+        <w:rPr>
+          <w:color w:val="E8BF6A"/>
+        </w:rPr>
+        <w:t>&gt;</w:t>
       </w:r>
     </w:p>
     <w:p>

</xml_diff>